<commit_message>
Completed function test descriptions and traceability matrix file
</commit_message>
<xml_diff>
--- a/Documents/Testing/TestsDocuments/test-input.docx
+++ b/Documents/Testing/TestsDocuments/test-input.docx
@@ -21,6 +21,12 @@
       <w:r>
         <w:t>:</w:t>
       </w:r>
+      <w:r>
+        <w:t xml:space="preserve"> Testing for the input</w:t>
+      </w:r>
+      <w:r>
+        <w:t>.</w:t>
+      </w:r>
     </w:p>
     <w:p>
       <w:r>
@@ -28,16 +34,16 @@
           <w:b/>
           <w:bCs/>
         </w:rPr>
-        <w:t>Test Type</w:t>
-      </w:r>
-      <w:r>
-        <w:t xml:space="preserve">: </w:t>
-      </w:r>
-      <w:r>
-        <w:rPr>
-          <w:color w:val="808080" w:themeColor="background1" w:themeShade="80"/>
-        </w:rPr>
-        <w:t>Black box, White Box, integration, Acceptance, etc.</w:t>
+        <w:t>Test Type:</w:t>
+      </w:r>
+      <w:r>
+        <w:t xml:space="preserve"> Black box</w:t>
+      </w:r>
+      <w:r>
+        <w:t>.</w:t>
+      </w:r>
+      <w:r>
+        <w:t xml:space="preserve"> </w:t>
       </w:r>
     </w:p>
     <w:p>
@@ -46,17 +52,37 @@
           <w:b/>
           <w:bCs/>
         </w:rPr>
-        <w:t>Description</w:t>
-      </w:r>
-      <w:r>
-        <w:t xml:space="preserve">: </w:t>
-      </w:r>
-      <w:r>
-        <w:rPr>
-          <w:color w:val="808080" w:themeColor="background1" w:themeShade="80"/>
-        </w:rPr>
-        <w:t>What we are testing and why.</w:t>
-      </w:r>
+        <w:t>Description:</w:t>
+      </w:r>
+      <w:r>
+        <w:t xml:space="preserve"> </w:t>
+      </w:r>
+      <w:r>
+        <w:t>Testing how</w:t>
+      </w:r>
+      <w:r>
+        <w:t xml:space="preserve"> the main input function, which prompts </w:t>
+      </w:r>
+      <w:r>
+        <w:t>the user</w:t>
+      </w:r>
+      <w:r>
+        <w:t xml:space="preserve"> to enter all the required details for the shipment, performs its intended </w:t>
+      </w:r>
+      <w:proofErr w:type="gramStart"/>
+      <w:r>
+        <w:t>purpos</w:t>
+      </w:r>
+      <w:r>
+        <w:t>e</w:t>
+      </w:r>
+      <w:r>
+        <w:t xml:space="preserve"> </w:t>
+      </w:r>
+      <w:r>
+        <w:t>.</w:t>
+      </w:r>
+      <w:proofErr w:type="gramEnd"/>
     </w:p>
     <w:p>
       <w:r>
@@ -64,16 +90,19 @@
           <w:b/>
           <w:bCs/>
         </w:rPr>
-        <w:t>Setup:</w:t>
-      </w:r>
-      <w:r>
-        <w:t xml:space="preserve"> </w:t>
-      </w:r>
-      <w:r>
-        <w:rPr>
-          <w:color w:val="808080" w:themeColor="background1" w:themeShade="80"/>
-        </w:rPr>
-        <w:t>How to set up the environment to carry out the test.</w:t>
+        <w:t xml:space="preserve">Setup: </w:t>
+      </w:r>
+      <w:r>
+        <w:t xml:space="preserve">For testing this </w:t>
+      </w:r>
+      <w:r>
+        <w:t>function</w:t>
+      </w:r>
+      <w:r>
+        <w:t>, the Visual Studio Console will be used</w:t>
+      </w:r>
+      <w:r>
+        <w:t>.</w:t>
       </w:r>
     </w:p>
     <w:p>
@@ -82,16 +111,25 @@
           <w:b/>
           <w:bCs/>
         </w:rPr>
-        <w:t>Test Function</w:t>
-      </w:r>
-      <w:r>
-        <w:t xml:space="preserve">: </w:t>
+        <w:t>Test Functio</w:t>
       </w:r>
       <w:r>
         <w:rPr>
-          <w:color w:val="808080" w:themeColor="background1" w:themeShade="80"/>
+          <w:b/>
+          <w:bCs/>
         </w:rPr>
-        <w:t>name of the test function associated with this description.</w:t>
+        <w:t>n:</w:t>
+      </w:r>
+      <w:r>
+        <w:t xml:space="preserve"> </w:t>
+      </w:r>
+      <w:proofErr w:type="gramStart"/>
+      <w:r>
+        <w:t>input(</w:t>
+      </w:r>
+      <w:proofErr w:type="gramEnd"/>
+      <w:r>
+        <w:t>)</w:t>
       </w:r>
     </w:p>
     <w:p>
@@ -112,15 +150,15 @@
     <w:tbl>
       <w:tblPr>
         <w:tblStyle w:val="PlainTable1"/>
-        <w:tblW w:w="0" w:type="auto"/>
+        <w:tblW w:w="9918" w:type="dxa"/>
         <w:tblLook w:val="04A0" w:firstRow="1" w:lastRow="0" w:firstColumn="1" w:lastColumn="0" w:noHBand="0" w:noVBand="1"/>
       </w:tblPr>
       <w:tblGrid>
-        <w:gridCol w:w="2425"/>
-        <w:gridCol w:w="2340"/>
-        <w:gridCol w:w="1890"/>
-        <w:gridCol w:w="1620"/>
-        <w:gridCol w:w="1075"/>
+        <w:gridCol w:w="1980"/>
+        <w:gridCol w:w="1984"/>
+        <w:gridCol w:w="3119"/>
+        <w:gridCol w:w="1559"/>
+        <w:gridCol w:w="1276"/>
       </w:tblGrid>
       <w:tr>
         <w:trPr>
@@ -129,10 +167,13 @@
         <w:tc>
           <w:tcPr>
             <w:cnfStyle w:val="001000000000" w:firstRow="0" w:lastRow="0" w:firstColumn="1" w:lastColumn="0" w:oddVBand="0" w:evenVBand="0" w:oddHBand="0" w:evenHBand="0" w:firstRowFirstColumn="0" w:firstRowLastColumn="0" w:lastRowFirstColumn="0" w:lastRowLastColumn="0"/>
-            <w:tcW w:w="2425" w:type="dxa"/>
-            <w:shd w:val="clear" w:color="auto" w:fill="A6A6A6" w:themeFill="background1" w:themeFillShade="A6"/>
-          </w:tcPr>
-          <w:p>
+            <w:tcW w:w="1980" w:type="dxa"/>
+            <w:vAlign w:val="center"/>
+          </w:tcPr>
+          <w:p>
+            <w:pPr>
+              <w:jc w:val="center"/>
+            </w:pPr>
             <w:r>
               <w:t>Description</w:t>
             </w:r>
@@ -140,11 +181,12 @@
         </w:tc>
         <w:tc>
           <w:tcPr>
-            <w:tcW w:w="2340" w:type="dxa"/>
-            <w:shd w:val="clear" w:color="auto" w:fill="A6A6A6" w:themeFill="background1" w:themeFillShade="A6"/>
-          </w:tcPr>
-          <w:p>
-            <w:pPr>
+            <w:tcW w:w="1984" w:type="dxa"/>
+            <w:vAlign w:val="center"/>
+          </w:tcPr>
+          <w:p>
+            <w:pPr>
+              <w:jc w:val="center"/>
               <w:cnfStyle w:val="100000000000" w:firstRow="1" w:lastRow="0" w:firstColumn="0" w:lastColumn="0" w:oddVBand="0" w:evenVBand="0" w:oddHBand="0" w:evenHBand="0" w:firstRowFirstColumn="0" w:firstRowLastColumn="0" w:lastRowFirstColumn="0" w:lastRowLastColumn="0"/>
             </w:pPr>
             <w:r>
@@ -154,11 +196,12 @@
         </w:tc>
         <w:tc>
           <w:tcPr>
-            <w:tcW w:w="1890" w:type="dxa"/>
-            <w:shd w:val="clear" w:color="auto" w:fill="A6A6A6" w:themeFill="background1" w:themeFillShade="A6"/>
-          </w:tcPr>
-          <w:p>
-            <w:pPr>
+            <w:tcW w:w="3119" w:type="dxa"/>
+            <w:vAlign w:val="center"/>
+          </w:tcPr>
+          <w:p>
+            <w:pPr>
+              <w:jc w:val="center"/>
               <w:cnfStyle w:val="100000000000" w:firstRow="1" w:lastRow="0" w:firstColumn="0" w:lastColumn="0" w:oddVBand="0" w:evenVBand="0" w:oddHBand="0" w:evenHBand="0" w:firstRowFirstColumn="0" w:firstRowLastColumn="0" w:lastRowFirstColumn="0" w:lastRowLastColumn="0"/>
             </w:pPr>
             <w:r>
@@ -168,11 +211,12 @@
         </w:tc>
         <w:tc>
           <w:tcPr>
-            <w:tcW w:w="1620" w:type="dxa"/>
-            <w:shd w:val="clear" w:color="auto" w:fill="A6A6A6" w:themeFill="background1" w:themeFillShade="A6"/>
-          </w:tcPr>
-          <w:p>
-            <w:pPr>
+            <w:tcW w:w="1559" w:type="dxa"/>
+            <w:vAlign w:val="center"/>
+          </w:tcPr>
+          <w:p>
+            <w:pPr>
+              <w:jc w:val="center"/>
               <w:cnfStyle w:val="100000000000" w:firstRow="1" w:lastRow="0" w:firstColumn="0" w:lastColumn="0" w:oddVBand="0" w:evenVBand="0" w:oddHBand="0" w:evenHBand="0" w:firstRowFirstColumn="0" w:firstRowLastColumn="0" w:lastRowFirstColumn="0" w:lastRowLastColumn="0"/>
             </w:pPr>
             <w:r>
@@ -182,15 +226,207 @@
         </w:tc>
         <w:tc>
           <w:tcPr>
-            <w:tcW w:w="1075" w:type="dxa"/>
-            <w:shd w:val="clear" w:color="auto" w:fill="A6A6A6" w:themeFill="background1" w:themeFillShade="A6"/>
-          </w:tcPr>
-          <w:p>
-            <w:pPr>
+            <w:tcW w:w="1276" w:type="dxa"/>
+            <w:vAlign w:val="center"/>
+          </w:tcPr>
+          <w:p>
+            <w:pPr>
+              <w:jc w:val="center"/>
               <w:cnfStyle w:val="100000000000" w:firstRow="1" w:lastRow="0" w:firstColumn="0" w:lastColumn="0" w:oddVBand="0" w:evenVBand="0" w:oddHBand="0" w:evenHBand="0" w:firstRowFirstColumn="0" w:firstRowLastColumn="0" w:lastRowFirstColumn="0" w:lastRowLastColumn="0"/>
             </w:pPr>
             <w:r>
               <w:t>Pass/Fail</w:t>
+            </w:r>
+          </w:p>
+        </w:tc>
+      </w:tr>
+      <w:tr>
+        <w:trPr>
+          <w:cnfStyle w:val="000000100000" w:firstRow="0" w:lastRow="0" w:firstColumn="0" w:lastColumn="0" w:oddVBand="0" w:evenVBand="0" w:oddHBand="1" w:evenHBand="0" w:firstRowFirstColumn="0" w:firstRowLastColumn="0" w:lastRowFirstColumn="0" w:lastRowLastColumn="0"/>
+          <w:trHeight w:val="1152"/>
+        </w:trPr>
+        <w:tc>
+          <w:tcPr>
+            <w:cnfStyle w:val="001000000000" w:firstRow="0" w:lastRow="0" w:firstColumn="1" w:lastColumn="0" w:oddVBand="0" w:evenVBand="0" w:oddHBand="0" w:evenHBand="0" w:firstRowFirstColumn="0" w:firstRowLastColumn="0" w:lastRowFirstColumn="0" w:lastRowLastColumn="0"/>
+            <w:tcW w:w="1980" w:type="dxa"/>
+            <w:vMerge w:val="restart"/>
+            <w:vAlign w:val="center"/>
+          </w:tcPr>
+          <w:p>
+            <w:pPr>
+              <w:jc w:val="center"/>
+              <w:rPr>
+                <w:b w:val="0"/>
+                <w:bCs w:val="0"/>
+              </w:rPr>
+            </w:pPr>
+            <w:r>
+              <w:rPr>
+                <w:b w:val="0"/>
+                <w:bCs w:val="0"/>
+              </w:rPr>
+              <w:t>Error handling and acceptance of correct input</w:t>
+            </w:r>
+          </w:p>
+        </w:tc>
+        <w:tc>
+          <w:tcPr>
+            <w:tcW w:w="1984" w:type="dxa"/>
+            <w:vAlign w:val="center"/>
+          </w:tcPr>
+          <w:p>
+            <w:pPr>
+              <w:jc w:val="center"/>
+              <w:cnfStyle w:val="000000100000" w:firstRow="0" w:lastRow="0" w:firstColumn="0" w:lastColumn="0" w:oddVBand="0" w:evenVBand="0" w:oddHBand="1" w:evenHBand="0" w:firstRowFirstColumn="0" w:firstRowLastColumn="0" w:lastRowFirstColumn="0" w:lastRowLastColumn="0"/>
+            </w:pPr>
+            <w:r>
+              <w:rPr>
+                <w:rFonts w:ascii="Calibri" w:hAnsi="Calibri" w:cs="Calibri"/>
+                <w:color w:val="000000"/>
+              </w:rPr>
+              <w:t>0 0 x</w:t>
+            </w:r>
+          </w:p>
+        </w:tc>
+        <w:tc>
+          <w:tcPr>
+            <w:tcW w:w="3119" w:type="dxa"/>
+            <w:vAlign w:val="center"/>
+          </w:tcPr>
+          <w:p>
+            <w:pPr>
+              <w:jc w:val="center"/>
+              <w:cnfStyle w:val="000000100000" w:firstRow="0" w:lastRow="0" w:firstColumn="0" w:lastColumn="0" w:oddVBand="0" w:evenVBand="0" w:oddHBand="1" w:evenHBand="0" w:firstRowFirstColumn="0" w:firstRowLastColumn="0" w:lastRowFirstColumn="0" w:lastRowLastColumn="0"/>
+            </w:pPr>
+            <w:r>
+              <w:rPr>
+                <w:rFonts w:ascii="Calibri" w:hAnsi="Calibri" w:cs="Calibri"/>
+                <w:color w:val="000000"/>
+              </w:rPr>
+              <w:t>Exit</w:t>
+            </w:r>
+          </w:p>
+        </w:tc>
+        <w:tc>
+          <w:tcPr>
+            <w:tcW w:w="1559" w:type="dxa"/>
+            <w:vAlign w:val="center"/>
+          </w:tcPr>
+          <w:p>
+            <w:pPr>
+              <w:jc w:val="center"/>
+              <w:cnfStyle w:val="000000100000" w:firstRow="0" w:lastRow="0" w:firstColumn="0" w:lastColumn="0" w:oddVBand="0" w:evenVBand="0" w:oddHBand="1" w:evenHBand="0" w:firstRowFirstColumn="0" w:firstRowLastColumn="0" w:lastRowFirstColumn="0" w:lastRowLastColumn="0"/>
+            </w:pPr>
+            <w:r>
+              <w:t>(TBC)</w:t>
+            </w:r>
+          </w:p>
+        </w:tc>
+        <w:tc>
+          <w:tcPr>
+            <w:tcW w:w="1276" w:type="dxa"/>
+            <w:vAlign w:val="center"/>
+          </w:tcPr>
+          <w:p>
+            <w:pPr>
+              <w:jc w:val="center"/>
+              <w:cnfStyle w:val="000000100000" w:firstRow="0" w:lastRow="0" w:firstColumn="0" w:lastColumn="0" w:oddVBand="0" w:evenVBand="0" w:oddHBand="1" w:evenHBand="0" w:firstRowFirstColumn="0" w:firstRowLastColumn="0" w:lastRowFirstColumn="0" w:lastRowLastColumn="0"/>
+            </w:pPr>
+            <w:r>
+              <w:t>(TBC)</w:t>
+            </w:r>
+          </w:p>
+          <w:p>
+            <w:pPr>
+              <w:jc w:val="center"/>
+              <w:cnfStyle w:val="000000100000" w:firstRow="0" w:lastRow="0" w:firstColumn="0" w:lastColumn="0" w:oddVBand="0" w:evenVBand="0" w:oddHBand="1" w:evenHBand="0" w:firstRowFirstColumn="0" w:firstRowLastColumn="0" w:lastRowFirstColumn="0" w:lastRowLastColumn="0"/>
+            </w:pPr>
+          </w:p>
+        </w:tc>
+      </w:tr>
+      <w:tr>
+        <w:tc>
+          <w:tcPr>
+            <w:cnfStyle w:val="001000000000" w:firstRow="0" w:lastRow="0" w:firstColumn="1" w:lastColumn="0" w:oddVBand="0" w:evenVBand="0" w:oddHBand="0" w:evenHBand="0" w:firstRowFirstColumn="0" w:firstRowLastColumn="0" w:lastRowFirstColumn="0" w:lastRowLastColumn="0"/>
+            <w:tcW w:w="1980" w:type="dxa"/>
+            <w:vMerge/>
+            <w:vAlign w:val="center"/>
+          </w:tcPr>
+          <w:p>
+            <w:pPr>
+              <w:jc w:val="center"/>
+              <w:rPr>
+                <w:b w:val="0"/>
+                <w:bCs w:val="0"/>
+              </w:rPr>
+            </w:pPr>
+          </w:p>
+        </w:tc>
+        <w:tc>
+          <w:tcPr>
+            <w:tcW w:w="1984" w:type="dxa"/>
+            <w:vAlign w:val="center"/>
+          </w:tcPr>
+          <w:p>
+            <w:pPr>
+              <w:jc w:val="center"/>
+              <w:cnfStyle w:val="000000000000" w:firstRow="0" w:lastRow="0" w:firstColumn="0" w:lastColumn="0" w:oddVBand="0" w:evenVBand="0" w:oddHBand="0" w:evenHBand="0" w:firstRowFirstColumn="0" w:firstRowLastColumn="0" w:lastRowFirstColumn="0" w:lastRowLastColumn="0"/>
+            </w:pPr>
+            <w:r>
+              <w:rPr>
+                <w:rFonts w:ascii="Calibri" w:hAnsi="Calibri" w:cs="Calibri"/>
+                <w:color w:val="000000"/>
+              </w:rPr>
+              <w:t>1000 0.25 15A</w:t>
+            </w:r>
+          </w:p>
+        </w:tc>
+        <w:tc>
+          <w:tcPr>
+            <w:tcW w:w="3119" w:type="dxa"/>
+            <w:vAlign w:val="center"/>
+          </w:tcPr>
+          <w:p>
+            <w:pPr>
+              <w:jc w:val="center"/>
+              <w:cnfStyle w:val="000000000000" w:firstRow="0" w:lastRow="0" w:firstColumn="0" w:lastColumn="0" w:oddVBand="0" w:evenVBand="0" w:oddHBand="0" w:evenHBand="0" w:firstRowFirstColumn="0" w:firstRowLastColumn="0" w:lastRowFirstColumn="0" w:lastRowLastColumn="0"/>
+            </w:pPr>
+            <w:r>
+              <w:rPr>
+                <w:rFonts w:ascii="Calibri" w:hAnsi="Calibri" w:cs="Calibri"/>
+                <w:color w:val="000000"/>
+              </w:rPr>
+              <w:t>VALID message shown</w:t>
+            </w:r>
+          </w:p>
+        </w:tc>
+        <w:tc>
+          <w:tcPr>
+            <w:tcW w:w="1559" w:type="dxa"/>
+            <w:vAlign w:val="center"/>
+          </w:tcPr>
+          <w:p>
+            <w:pPr>
+              <w:jc w:val="center"/>
+              <w:cnfStyle w:val="000000000000" w:firstRow="0" w:lastRow="0" w:firstColumn="0" w:lastColumn="0" w:oddVBand="0" w:evenVBand="0" w:oddHBand="0" w:evenHBand="0" w:firstRowFirstColumn="0" w:firstRowLastColumn="0" w:lastRowFirstColumn="0" w:lastRowLastColumn="0"/>
+            </w:pPr>
+            <w:r>
+              <w:t>(TBC)</w:t>
+            </w:r>
+          </w:p>
+        </w:tc>
+        <w:tc>
+          <w:tcPr>
+            <w:tcW w:w="1276" w:type="dxa"/>
+            <w:vAlign w:val="center"/>
+          </w:tcPr>
+          <w:p>
+            <w:pPr>
+              <w:jc w:val="center"/>
+              <w:cnfStyle w:val="000000000000" w:firstRow="0" w:lastRow="0" w:firstColumn="0" w:lastColumn="0" w:oddVBand="0" w:evenVBand="0" w:oddHBand="0" w:evenHBand="0" w:firstRowFirstColumn="0" w:firstRowLastColumn="0" w:lastRowFirstColumn="0" w:lastRowLastColumn="0"/>
+            </w:pPr>
+            <w:r>
+              <w:t>(TBC)</w:t>
             </w:r>
           </w:p>
         </w:tc>
@@ -202,48 +438,100 @@
         <w:tc>
           <w:tcPr>
             <w:cnfStyle w:val="001000000000" w:firstRow="0" w:lastRow="0" w:firstColumn="1" w:lastColumn="0" w:oddVBand="0" w:evenVBand="0" w:oddHBand="0" w:evenHBand="0" w:firstRowFirstColumn="0" w:firstRowLastColumn="0" w:lastRowFirstColumn="0" w:lastRowLastColumn="0"/>
-            <w:tcW w:w="2425" w:type="dxa"/>
-          </w:tcPr>
-          <w:p/>
-        </w:tc>
-        <w:tc>
-          <w:tcPr>
-            <w:tcW w:w="2340" w:type="dxa"/>
-          </w:tcPr>
-          <w:p>
-            <w:pPr>
+            <w:tcW w:w="1980" w:type="dxa"/>
+            <w:vMerge/>
+            <w:vAlign w:val="center"/>
+          </w:tcPr>
+          <w:p>
+            <w:pPr>
+              <w:jc w:val="center"/>
+              <w:rPr>
+                <w:b w:val="0"/>
+                <w:bCs w:val="0"/>
+              </w:rPr>
+            </w:pPr>
+          </w:p>
+        </w:tc>
+        <w:tc>
+          <w:tcPr>
+            <w:tcW w:w="1984" w:type="dxa"/>
+            <w:vAlign w:val="center"/>
+          </w:tcPr>
+          <w:p>
+            <w:pPr>
+              <w:jc w:val="center"/>
               <w:cnfStyle w:val="000000100000" w:firstRow="0" w:lastRow="0" w:firstColumn="0" w:lastColumn="0" w:oddVBand="0" w:evenVBand="0" w:oddHBand="1" w:evenHBand="0" w:firstRowFirstColumn="0" w:firstRowLastColumn="0" w:lastRowFirstColumn="0" w:lastRowLastColumn="0"/>
             </w:pPr>
-          </w:p>
-        </w:tc>
-        <w:tc>
-          <w:tcPr>
-            <w:tcW w:w="1890" w:type="dxa"/>
-          </w:tcPr>
-          <w:p>
-            <w:pPr>
+            <w:r>
+              <w:rPr>
+                <w:rFonts w:ascii="Calibri" w:hAnsi="Calibri" w:cs="Calibri"/>
+                <w:color w:val="000000"/>
+              </w:rPr>
+              <w:t>1001 0.25 15A</w:t>
+            </w:r>
+          </w:p>
+        </w:tc>
+        <w:tc>
+          <w:tcPr>
+            <w:tcW w:w="3119" w:type="dxa"/>
+            <w:vAlign w:val="center"/>
+          </w:tcPr>
+          <w:p>
+            <w:pPr>
+              <w:jc w:val="center"/>
               <w:cnfStyle w:val="000000100000" w:firstRow="0" w:lastRow="0" w:firstColumn="0" w:lastColumn="0" w:oddVBand="0" w:evenVBand="0" w:oddHBand="1" w:evenHBand="0" w:firstRowFirstColumn="0" w:firstRowLastColumn="0" w:lastRowFirstColumn="0" w:lastRowLastColumn="0"/>
             </w:pPr>
-          </w:p>
-        </w:tc>
-        <w:tc>
-          <w:tcPr>
-            <w:tcW w:w="1620" w:type="dxa"/>
-          </w:tcPr>
-          <w:p>
-            <w:pPr>
+            <w:r>
+              <w:rPr>
+                <w:rFonts w:ascii="Calibri" w:hAnsi="Calibri" w:cs="Calibri"/>
+                <w:color w:val="000000"/>
+              </w:rPr>
+              <w:t xml:space="preserve">ERROR: </w:t>
+            </w:r>
+            <w:r>
+              <w:rPr>
+                <w:rFonts w:ascii="Calibri" w:hAnsi="Calibri" w:cs="Calibri"/>
+                <w:color w:val="000000"/>
+              </w:rPr>
+              <w:br/>
+            </w:r>
+            <w:r>
+              <w:rPr>
+                <w:rFonts w:ascii="Calibri" w:hAnsi="Calibri" w:cs="Calibri"/>
+                <w:color w:val="000000"/>
+              </w:rPr>
+              <w:t>weight is not within limit</w:t>
+            </w:r>
+          </w:p>
+        </w:tc>
+        <w:tc>
+          <w:tcPr>
+            <w:tcW w:w="1559" w:type="dxa"/>
+            <w:vAlign w:val="center"/>
+          </w:tcPr>
+          <w:p>
+            <w:pPr>
+              <w:jc w:val="center"/>
               <w:cnfStyle w:val="000000100000" w:firstRow="0" w:lastRow="0" w:firstColumn="0" w:lastColumn="0" w:oddVBand="0" w:evenVBand="0" w:oddHBand="1" w:evenHBand="0" w:firstRowFirstColumn="0" w:firstRowLastColumn="0" w:lastRowFirstColumn="0" w:lastRowLastColumn="0"/>
             </w:pPr>
-          </w:p>
-        </w:tc>
-        <w:tc>
-          <w:tcPr>
-            <w:tcW w:w="1075" w:type="dxa"/>
-          </w:tcPr>
-          <w:p>
-            <w:pPr>
+            <w:r>
+              <w:t>(TBC)</w:t>
+            </w:r>
+          </w:p>
+        </w:tc>
+        <w:tc>
+          <w:tcPr>
+            <w:tcW w:w="1276" w:type="dxa"/>
+            <w:vAlign w:val="center"/>
+          </w:tcPr>
+          <w:p>
+            <w:pPr>
+              <w:jc w:val="center"/>
               <w:cnfStyle w:val="000000100000" w:firstRow="0" w:lastRow="0" w:firstColumn="0" w:lastColumn="0" w:oddVBand="0" w:evenVBand="0" w:oddHBand="1" w:evenHBand="0" w:firstRowFirstColumn="0" w:firstRowLastColumn="0" w:lastRowFirstColumn="0" w:lastRowLastColumn="0"/>
             </w:pPr>
+            <w:r>
+              <w:t>(TBC)</w:t>
+            </w:r>
           </w:p>
         </w:tc>
       </w:tr>
@@ -251,48 +539,100 @@
         <w:tc>
           <w:tcPr>
             <w:cnfStyle w:val="001000000000" w:firstRow="0" w:lastRow="0" w:firstColumn="1" w:lastColumn="0" w:oddVBand="0" w:evenVBand="0" w:oddHBand="0" w:evenHBand="0" w:firstRowFirstColumn="0" w:firstRowLastColumn="0" w:lastRowFirstColumn="0" w:lastRowLastColumn="0"/>
-            <w:tcW w:w="2425" w:type="dxa"/>
-          </w:tcPr>
-          <w:p/>
-        </w:tc>
-        <w:tc>
-          <w:tcPr>
-            <w:tcW w:w="2340" w:type="dxa"/>
-          </w:tcPr>
-          <w:p>
-            <w:pPr>
-              <w:cnfStyle w:val="000000000000" w:firstRow="0" w:lastRow="0" w:firstColumn="0" w:lastColumn="0" w:oddVBand="0" w:evenVBand="0" w:oddHBand="0" w:evenHBand="0" w:firstRowFirstColumn="0" w:firstRowLastColumn="0" w:lastRowFirstColumn="0" w:lastRowLastColumn="0"/>
-            </w:pPr>
-          </w:p>
-        </w:tc>
-        <w:tc>
-          <w:tcPr>
-            <w:tcW w:w="1890" w:type="dxa"/>
-          </w:tcPr>
-          <w:p>
-            <w:pPr>
-              <w:cnfStyle w:val="000000000000" w:firstRow="0" w:lastRow="0" w:firstColumn="0" w:lastColumn="0" w:oddVBand="0" w:evenVBand="0" w:oddHBand="0" w:evenHBand="0" w:firstRowFirstColumn="0" w:firstRowLastColumn="0" w:lastRowFirstColumn="0" w:lastRowLastColumn="0"/>
-            </w:pPr>
-          </w:p>
-        </w:tc>
-        <w:tc>
-          <w:tcPr>
-            <w:tcW w:w="1620" w:type="dxa"/>
-          </w:tcPr>
-          <w:p>
-            <w:pPr>
-              <w:cnfStyle w:val="000000000000" w:firstRow="0" w:lastRow="0" w:firstColumn="0" w:lastColumn="0" w:oddVBand="0" w:evenVBand="0" w:oddHBand="0" w:evenHBand="0" w:firstRowFirstColumn="0" w:firstRowLastColumn="0" w:lastRowFirstColumn="0" w:lastRowLastColumn="0"/>
-            </w:pPr>
-          </w:p>
-        </w:tc>
-        <w:tc>
-          <w:tcPr>
-            <w:tcW w:w="1075" w:type="dxa"/>
-          </w:tcPr>
-          <w:p>
-            <w:pPr>
-              <w:cnfStyle w:val="000000000000" w:firstRow="0" w:lastRow="0" w:firstColumn="0" w:lastColumn="0" w:oddVBand="0" w:evenVBand="0" w:oddHBand="0" w:evenHBand="0" w:firstRowFirstColumn="0" w:firstRowLastColumn="0" w:lastRowFirstColumn="0" w:lastRowLastColumn="0"/>
-            </w:pPr>
+            <w:tcW w:w="1980" w:type="dxa"/>
+            <w:vMerge/>
+            <w:vAlign w:val="center"/>
+          </w:tcPr>
+          <w:p>
+            <w:pPr>
+              <w:jc w:val="center"/>
+              <w:rPr>
+                <w:b w:val="0"/>
+                <w:bCs w:val="0"/>
+              </w:rPr>
+            </w:pPr>
+          </w:p>
+        </w:tc>
+        <w:tc>
+          <w:tcPr>
+            <w:tcW w:w="1984" w:type="dxa"/>
+            <w:vAlign w:val="center"/>
+          </w:tcPr>
+          <w:p>
+            <w:pPr>
+              <w:jc w:val="center"/>
+              <w:cnfStyle w:val="000000000000" w:firstRow="0" w:lastRow="0" w:firstColumn="0" w:lastColumn="0" w:oddVBand="0" w:evenVBand="0" w:oddHBand="0" w:evenHBand="0" w:firstRowFirstColumn="0" w:firstRowLastColumn="0" w:lastRowFirstColumn="0" w:lastRowLastColumn="0"/>
+            </w:pPr>
+            <w:r>
+              <w:rPr>
+                <w:rFonts w:ascii="Calibri" w:hAnsi="Calibri" w:cs="Calibri"/>
+                <w:color w:val="000000"/>
+              </w:rPr>
+              <w:t>1000 0.24 15A</w:t>
+            </w:r>
+          </w:p>
+        </w:tc>
+        <w:tc>
+          <w:tcPr>
+            <w:tcW w:w="3119" w:type="dxa"/>
+            <w:vAlign w:val="center"/>
+          </w:tcPr>
+          <w:p>
+            <w:pPr>
+              <w:jc w:val="center"/>
+              <w:cnfStyle w:val="000000000000" w:firstRow="0" w:lastRow="0" w:firstColumn="0" w:lastColumn="0" w:oddVBand="0" w:evenVBand="0" w:oddHBand="0" w:evenHBand="0" w:firstRowFirstColumn="0" w:firstRowLastColumn="0" w:lastRowFirstColumn="0" w:lastRowLastColumn="0"/>
+            </w:pPr>
+            <w:r>
+              <w:rPr>
+                <w:rFonts w:ascii="Calibri" w:hAnsi="Calibri" w:cs="Calibri"/>
+                <w:color w:val="000000"/>
+              </w:rPr>
+              <w:t xml:space="preserve">ERROR: </w:t>
+            </w:r>
+            <w:r>
+              <w:rPr>
+                <w:rFonts w:ascii="Calibri" w:hAnsi="Calibri" w:cs="Calibri"/>
+                <w:color w:val="000000"/>
+              </w:rPr>
+              <w:br/>
+            </w:r>
+            <w:r>
+              <w:rPr>
+                <w:rFonts w:ascii="Calibri" w:hAnsi="Calibri" w:cs="Calibri"/>
+                <w:color w:val="000000"/>
+              </w:rPr>
+              <w:t>size is not within limit</w:t>
+            </w:r>
+          </w:p>
+        </w:tc>
+        <w:tc>
+          <w:tcPr>
+            <w:tcW w:w="1559" w:type="dxa"/>
+            <w:vAlign w:val="center"/>
+          </w:tcPr>
+          <w:p>
+            <w:pPr>
+              <w:jc w:val="center"/>
+              <w:cnfStyle w:val="000000000000" w:firstRow="0" w:lastRow="0" w:firstColumn="0" w:lastColumn="0" w:oddVBand="0" w:evenVBand="0" w:oddHBand="0" w:evenHBand="0" w:firstRowFirstColumn="0" w:firstRowLastColumn="0" w:lastRowFirstColumn="0" w:lastRowLastColumn="0"/>
+            </w:pPr>
+            <w:r>
+              <w:t>(TBC)</w:t>
+            </w:r>
+          </w:p>
+        </w:tc>
+        <w:tc>
+          <w:tcPr>
+            <w:tcW w:w="1276" w:type="dxa"/>
+            <w:vAlign w:val="center"/>
+          </w:tcPr>
+          <w:p>
+            <w:pPr>
+              <w:jc w:val="center"/>
+              <w:cnfStyle w:val="000000000000" w:firstRow="0" w:lastRow="0" w:firstColumn="0" w:lastColumn="0" w:oddVBand="0" w:evenVBand="0" w:oddHBand="0" w:evenHBand="0" w:firstRowFirstColumn="0" w:firstRowLastColumn="0" w:lastRowFirstColumn="0" w:lastRowLastColumn="0"/>
+            </w:pPr>
+            <w:r>
+              <w:t>(TBC)</w:t>
+            </w:r>
           </w:p>
         </w:tc>
       </w:tr>
@@ -303,48 +643,100 @@
         <w:tc>
           <w:tcPr>
             <w:cnfStyle w:val="001000000000" w:firstRow="0" w:lastRow="0" w:firstColumn="1" w:lastColumn="0" w:oddVBand="0" w:evenVBand="0" w:oddHBand="0" w:evenHBand="0" w:firstRowFirstColumn="0" w:firstRowLastColumn="0" w:lastRowFirstColumn="0" w:lastRowLastColumn="0"/>
-            <w:tcW w:w="2425" w:type="dxa"/>
-          </w:tcPr>
-          <w:p/>
-        </w:tc>
-        <w:tc>
-          <w:tcPr>
-            <w:tcW w:w="2340" w:type="dxa"/>
-          </w:tcPr>
-          <w:p>
-            <w:pPr>
+            <w:tcW w:w="1980" w:type="dxa"/>
+            <w:vMerge/>
+            <w:vAlign w:val="center"/>
+          </w:tcPr>
+          <w:p>
+            <w:pPr>
+              <w:jc w:val="center"/>
+              <w:rPr>
+                <w:b w:val="0"/>
+                <w:bCs w:val="0"/>
+              </w:rPr>
+            </w:pPr>
+          </w:p>
+        </w:tc>
+        <w:tc>
+          <w:tcPr>
+            <w:tcW w:w="1984" w:type="dxa"/>
+            <w:vAlign w:val="center"/>
+          </w:tcPr>
+          <w:p>
+            <w:pPr>
+              <w:jc w:val="center"/>
               <w:cnfStyle w:val="000000100000" w:firstRow="0" w:lastRow="0" w:firstColumn="0" w:lastColumn="0" w:oddVBand="0" w:evenVBand="0" w:oddHBand="1" w:evenHBand="0" w:firstRowFirstColumn="0" w:firstRowLastColumn="0" w:lastRowFirstColumn="0" w:lastRowLastColumn="0"/>
             </w:pPr>
-          </w:p>
-        </w:tc>
-        <w:tc>
-          <w:tcPr>
-            <w:tcW w:w="1890" w:type="dxa"/>
-          </w:tcPr>
-          <w:p>
-            <w:pPr>
+            <w:r>
+              <w:rPr>
+                <w:rFonts w:ascii="Calibri" w:hAnsi="Calibri" w:cs="Calibri"/>
+                <w:color w:val="000000"/>
+              </w:rPr>
+              <w:t>1000 0.5 26B</w:t>
+            </w:r>
+          </w:p>
+        </w:tc>
+        <w:tc>
+          <w:tcPr>
+            <w:tcW w:w="3119" w:type="dxa"/>
+            <w:vAlign w:val="center"/>
+          </w:tcPr>
+          <w:p>
+            <w:pPr>
+              <w:jc w:val="center"/>
               <w:cnfStyle w:val="000000100000" w:firstRow="0" w:lastRow="0" w:firstColumn="0" w:lastColumn="0" w:oddVBand="0" w:evenVBand="0" w:oddHBand="1" w:evenHBand="0" w:firstRowFirstColumn="0" w:firstRowLastColumn="0" w:lastRowFirstColumn="0" w:lastRowLastColumn="0"/>
             </w:pPr>
-          </w:p>
-        </w:tc>
-        <w:tc>
-          <w:tcPr>
-            <w:tcW w:w="1620" w:type="dxa"/>
-          </w:tcPr>
-          <w:p>
-            <w:pPr>
+            <w:r>
+              <w:rPr>
+                <w:rFonts w:ascii="Calibri" w:hAnsi="Calibri" w:cs="Calibri"/>
+                <w:color w:val="000000"/>
+              </w:rPr>
+              <w:t xml:space="preserve">ERROR: </w:t>
+            </w:r>
+            <w:r>
+              <w:rPr>
+                <w:rFonts w:ascii="Calibri" w:hAnsi="Calibri" w:cs="Calibri"/>
+                <w:color w:val="000000"/>
+              </w:rPr>
+              <w:br/>
+            </w:r>
+            <w:r>
+              <w:rPr>
+                <w:rFonts w:ascii="Calibri" w:hAnsi="Calibri" w:cs="Calibri"/>
+                <w:color w:val="000000"/>
+              </w:rPr>
+              <w:t>destination is not within limit</w:t>
+            </w:r>
+          </w:p>
+        </w:tc>
+        <w:tc>
+          <w:tcPr>
+            <w:tcW w:w="1559" w:type="dxa"/>
+            <w:vAlign w:val="center"/>
+          </w:tcPr>
+          <w:p>
+            <w:pPr>
+              <w:jc w:val="center"/>
               <w:cnfStyle w:val="000000100000" w:firstRow="0" w:lastRow="0" w:firstColumn="0" w:lastColumn="0" w:oddVBand="0" w:evenVBand="0" w:oddHBand="1" w:evenHBand="0" w:firstRowFirstColumn="0" w:firstRowLastColumn="0" w:lastRowFirstColumn="0" w:lastRowLastColumn="0"/>
             </w:pPr>
-          </w:p>
-        </w:tc>
-        <w:tc>
-          <w:tcPr>
-            <w:tcW w:w="1075" w:type="dxa"/>
-          </w:tcPr>
-          <w:p>
-            <w:pPr>
+            <w:r>
+              <w:t>(TBC)</w:t>
+            </w:r>
+          </w:p>
+        </w:tc>
+        <w:tc>
+          <w:tcPr>
+            <w:tcW w:w="1276" w:type="dxa"/>
+            <w:vAlign w:val="center"/>
+          </w:tcPr>
+          <w:p>
+            <w:pPr>
+              <w:jc w:val="center"/>
               <w:cnfStyle w:val="000000100000" w:firstRow="0" w:lastRow="0" w:firstColumn="0" w:lastColumn="0" w:oddVBand="0" w:evenVBand="0" w:oddHBand="1" w:evenHBand="0" w:firstRowFirstColumn="0" w:firstRowLastColumn="0" w:lastRowFirstColumn="0" w:lastRowLastColumn="0"/>
             </w:pPr>
+            <w:r>
+              <w:t>(TBC)</w:t>
+            </w:r>
           </w:p>
         </w:tc>
       </w:tr>
@@ -352,46 +744,108 @@
         <w:tc>
           <w:tcPr>
             <w:cnfStyle w:val="001000000000" w:firstRow="0" w:lastRow="0" w:firstColumn="1" w:lastColumn="0" w:oddVBand="0" w:evenVBand="0" w:oddHBand="0" w:evenHBand="0" w:firstRowFirstColumn="0" w:firstRowLastColumn="0" w:lastRowFirstColumn="0" w:lastRowLastColumn="0"/>
-            <w:tcW w:w="2425" w:type="dxa"/>
-          </w:tcPr>
-          <w:p/>
-        </w:tc>
-        <w:tc>
-          <w:tcPr>
-            <w:tcW w:w="2340" w:type="dxa"/>
-          </w:tcPr>
-          <w:p>
-            <w:pPr>
-              <w:cnfStyle w:val="000000000000" w:firstRow="0" w:lastRow="0" w:firstColumn="0" w:lastColumn="0" w:oddVBand="0" w:evenVBand="0" w:oddHBand="0" w:evenHBand="0" w:firstRowFirstColumn="0" w:firstRowLastColumn="0" w:lastRowFirstColumn="0" w:lastRowLastColumn="0"/>
-            </w:pPr>
-          </w:p>
-        </w:tc>
-        <w:tc>
-          <w:tcPr>
-            <w:tcW w:w="1890" w:type="dxa"/>
-          </w:tcPr>
-          <w:p>
-            <w:pPr>
-              <w:cnfStyle w:val="000000000000" w:firstRow="0" w:lastRow="0" w:firstColumn="0" w:lastColumn="0" w:oddVBand="0" w:evenVBand="0" w:oddHBand="0" w:evenHBand="0" w:firstRowFirstColumn="0" w:firstRowLastColumn="0" w:lastRowFirstColumn="0" w:lastRowLastColumn="0"/>
-            </w:pPr>
-          </w:p>
-        </w:tc>
-        <w:tc>
-          <w:tcPr>
-            <w:tcW w:w="1620" w:type="dxa"/>
-          </w:tcPr>
-          <w:p>
-            <w:pPr>
-              <w:cnfStyle w:val="000000000000" w:firstRow="0" w:lastRow="0" w:firstColumn="0" w:lastColumn="0" w:oddVBand="0" w:evenVBand="0" w:oddHBand="0" w:evenHBand="0" w:firstRowFirstColumn="0" w:firstRowLastColumn="0" w:lastRowFirstColumn="0" w:lastRowLastColumn="0"/>
-            </w:pPr>
-          </w:p>
-        </w:tc>
-        <w:tc>
-          <w:tcPr>
-            <w:tcW w:w="1075" w:type="dxa"/>
-          </w:tcPr>
-          <w:p>
-            <w:pPr>
+            <w:tcW w:w="1980" w:type="dxa"/>
+            <w:vMerge/>
+            <w:vAlign w:val="center"/>
+          </w:tcPr>
+          <w:p>
+            <w:pPr>
+              <w:jc w:val="center"/>
+              <w:rPr>
+                <w:b w:val="0"/>
+                <w:bCs w:val="0"/>
+              </w:rPr>
+            </w:pPr>
+          </w:p>
+        </w:tc>
+        <w:tc>
+          <w:tcPr>
+            <w:tcW w:w="1984" w:type="dxa"/>
+            <w:vAlign w:val="center"/>
+          </w:tcPr>
+          <w:p>
+            <w:pPr>
+              <w:jc w:val="center"/>
+              <w:cnfStyle w:val="000000000000" w:firstRow="0" w:lastRow="0" w:firstColumn="0" w:lastColumn="0" w:oddVBand="0" w:evenVBand="0" w:oddHBand="0" w:evenHBand="0" w:firstRowFirstColumn="0" w:firstRowLastColumn="0" w:lastRowFirstColumn="0" w:lastRowLastColumn="0"/>
+            </w:pPr>
+            <w:r>
+              <w:rPr>
+                <w:rFonts w:ascii="Calibri" w:hAnsi="Calibri" w:cs="Calibri"/>
+                <w:color w:val="000000"/>
+              </w:rPr>
+              <w:t>-1 -1 1A</w:t>
+            </w:r>
+          </w:p>
+        </w:tc>
+        <w:tc>
+          <w:tcPr>
+            <w:tcW w:w="3119" w:type="dxa"/>
+            <w:vAlign w:val="center"/>
+          </w:tcPr>
+          <w:p>
+            <w:pPr>
+              <w:jc w:val="center"/>
+              <w:cnfStyle w:val="000000000000" w:firstRow="0" w:lastRow="0" w:firstColumn="0" w:lastColumn="0" w:oddVBand="0" w:evenVBand="0" w:oddHBand="0" w:evenHBand="0" w:firstRowFirstColumn="0" w:firstRowLastColumn="0" w:lastRowFirstColumn="0" w:lastRowLastColumn="0"/>
+            </w:pPr>
+            <w:r>
+              <w:rPr>
+                <w:rFonts w:ascii="Calibri" w:hAnsi="Calibri" w:cs="Calibri"/>
+                <w:color w:val="000000"/>
+              </w:rPr>
+              <w:t>ERROR message shown</w:t>
+            </w:r>
+          </w:p>
+        </w:tc>
+        <w:tc>
+          <w:tcPr>
+            <w:tcW w:w="1559" w:type="dxa"/>
+            <w:vAlign w:val="center"/>
+          </w:tcPr>
+          <w:p>
+            <w:pPr>
+              <w:jc w:val="center"/>
+              <w:cnfStyle w:val="000000000000" w:firstRow="0" w:lastRow="0" w:firstColumn="0" w:lastColumn="0" w:oddVBand="0" w:evenVBand="0" w:oddHBand="0" w:evenHBand="0" w:firstRowFirstColumn="0" w:firstRowLastColumn="0" w:lastRowFirstColumn="0" w:lastRowLastColumn="0"/>
+            </w:pPr>
+          </w:p>
+          <w:p>
+            <w:pPr>
+              <w:jc w:val="center"/>
+              <w:cnfStyle w:val="000000000000" w:firstRow="0" w:lastRow="0" w:firstColumn="0" w:lastColumn="0" w:oddVBand="0" w:evenVBand="0" w:oddHBand="0" w:evenHBand="0" w:firstRowFirstColumn="0" w:firstRowLastColumn="0" w:lastRowFirstColumn="0" w:lastRowLastColumn="0"/>
+            </w:pPr>
+            <w:r>
+              <w:t>(TBC)</w:t>
+            </w:r>
+          </w:p>
+          <w:p>
+            <w:pPr>
+              <w:jc w:val="center"/>
+              <w:cnfStyle w:val="000000000000" w:firstRow="0" w:lastRow="0" w:firstColumn="0" w:lastColumn="0" w:oddVBand="0" w:evenVBand="0" w:oddHBand="0" w:evenHBand="0" w:firstRowFirstColumn="0" w:firstRowLastColumn="0" w:lastRowFirstColumn="0" w:lastRowLastColumn="0"/>
+            </w:pPr>
+          </w:p>
+        </w:tc>
+        <w:tc>
+          <w:tcPr>
+            <w:tcW w:w="1276" w:type="dxa"/>
+            <w:vAlign w:val="center"/>
+          </w:tcPr>
+          <w:p>
+            <w:pPr>
+              <w:jc w:val="center"/>
+              <w:cnfStyle w:val="000000000000" w:firstRow="0" w:lastRow="0" w:firstColumn="0" w:lastColumn="0" w:oddVBand="0" w:evenVBand="0" w:oddHBand="0" w:evenHBand="0" w:firstRowFirstColumn="0" w:firstRowLastColumn="0" w:lastRowFirstColumn="0" w:lastRowLastColumn="0"/>
+            </w:pPr>
+          </w:p>
+          <w:p>
+            <w:pPr>
+              <w:jc w:val="center"/>
+              <w:cnfStyle w:val="000000000000" w:firstRow="0" w:lastRow="0" w:firstColumn="0" w:lastColumn="0" w:oddVBand="0" w:evenVBand="0" w:oddHBand="0" w:evenHBand="0" w:firstRowFirstColumn="0" w:firstRowLastColumn="0" w:lastRowFirstColumn="0" w:lastRowLastColumn="0"/>
+            </w:pPr>
+            <w:r>
+              <w:t>(TBC)</w:t>
+            </w:r>
+          </w:p>
+          <w:p>
+            <w:pPr>
+              <w:jc w:val="center"/>
               <w:cnfStyle w:val="000000000000" w:firstRow="0" w:lastRow="0" w:firstColumn="0" w:lastColumn="0" w:oddVBand="0" w:evenVBand="0" w:oddHBand="0" w:evenHBand="0" w:firstRowFirstColumn="0" w:firstRowLastColumn="0" w:lastRowFirstColumn="0" w:lastRowLastColumn="0"/>
             </w:pPr>
           </w:p>
@@ -404,48 +858,86 @@
         <w:tc>
           <w:tcPr>
             <w:cnfStyle w:val="001000000000" w:firstRow="0" w:lastRow="0" w:firstColumn="1" w:lastColumn="0" w:oddVBand="0" w:evenVBand="0" w:oddHBand="0" w:evenHBand="0" w:firstRowFirstColumn="0" w:firstRowLastColumn="0" w:lastRowFirstColumn="0" w:lastRowLastColumn="0"/>
-            <w:tcW w:w="2425" w:type="dxa"/>
-          </w:tcPr>
-          <w:p/>
-        </w:tc>
-        <w:tc>
-          <w:tcPr>
-            <w:tcW w:w="2340" w:type="dxa"/>
-          </w:tcPr>
-          <w:p>
-            <w:pPr>
+            <w:tcW w:w="1980" w:type="dxa"/>
+            <w:vMerge/>
+            <w:vAlign w:val="center"/>
+          </w:tcPr>
+          <w:p>
+            <w:pPr>
+              <w:jc w:val="center"/>
+              <w:rPr>
+                <w:b w:val="0"/>
+                <w:bCs w:val="0"/>
+              </w:rPr>
+            </w:pPr>
+          </w:p>
+        </w:tc>
+        <w:tc>
+          <w:tcPr>
+            <w:tcW w:w="1984" w:type="dxa"/>
+            <w:vAlign w:val="center"/>
+          </w:tcPr>
+          <w:p>
+            <w:pPr>
+              <w:jc w:val="center"/>
               <w:cnfStyle w:val="000000100000" w:firstRow="0" w:lastRow="0" w:firstColumn="0" w:lastColumn="0" w:oddVBand="0" w:evenVBand="0" w:oddHBand="1" w:evenHBand="0" w:firstRowFirstColumn="0" w:firstRowLastColumn="0" w:lastRowFirstColumn="0" w:lastRowLastColumn="0"/>
             </w:pPr>
-          </w:p>
-        </w:tc>
-        <w:tc>
-          <w:tcPr>
-            <w:tcW w:w="1890" w:type="dxa"/>
-          </w:tcPr>
-          <w:p>
-            <w:pPr>
+            <w:r>
+              <w:rPr>
+                <w:rFonts w:ascii="Calibri" w:hAnsi="Calibri" w:cs="Calibri"/>
+                <w:color w:val="000000"/>
+              </w:rPr>
+              <w:t>ABC123456</w:t>
+            </w:r>
+          </w:p>
+        </w:tc>
+        <w:tc>
+          <w:tcPr>
+            <w:tcW w:w="3119" w:type="dxa"/>
+            <w:vAlign w:val="center"/>
+          </w:tcPr>
+          <w:p>
+            <w:pPr>
+              <w:jc w:val="center"/>
               <w:cnfStyle w:val="000000100000" w:firstRow="0" w:lastRow="0" w:firstColumn="0" w:lastColumn="0" w:oddVBand="0" w:evenVBand="0" w:oddHBand="1" w:evenHBand="0" w:firstRowFirstColumn="0" w:firstRowLastColumn="0" w:lastRowFirstColumn="0" w:lastRowLastColumn="0"/>
             </w:pPr>
-          </w:p>
-        </w:tc>
-        <w:tc>
-          <w:tcPr>
-            <w:tcW w:w="1620" w:type="dxa"/>
-          </w:tcPr>
-          <w:p>
-            <w:pPr>
+            <w:r>
+              <w:rPr>
+                <w:rFonts w:ascii="Calibri" w:hAnsi="Calibri" w:cs="Calibri"/>
+                <w:color w:val="000000"/>
+              </w:rPr>
+              <w:t>ERROR message shown</w:t>
+            </w:r>
+          </w:p>
+        </w:tc>
+        <w:tc>
+          <w:tcPr>
+            <w:tcW w:w="1559" w:type="dxa"/>
+            <w:vAlign w:val="center"/>
+          </w:tcPr>
+          <w:p>
+            <w:pPr>
+              <w:jc w:val="center"/>
               <w:cnfStyle w:val="000000100000" w:firstRow="0" w:lastRow="0" w:firstColumn="0" w:lastColumn="0" w:oddVBand="0" w:evenVBand="0" w:oddHBand="1" w:evenHBand="0" w:firstRowFirstColumn="0" w:firstRowLastColumn="0" w:lastRowFirstColumn="0" w:lastRowLastColumn="0"/>
             </w:pPr>
-          </w:p>
-        </w:tc>
-        <w:tc>
-          <w:tcPr>
-            <w:tcW w:w="1075" w:type="dxa"/>
-          </w:tcPr>
-          <w:p>
-            <w:pPr>
+            <w:r>
+              <w:t>(TBC)</w:t>
+            </w:r>
+          </w:p>
+        </w:tc>
+        <w:tc>
+          <w:tcPr>
+            <w:tcW w:w="1276" w:type="dxa"/>
+            <w:vAlign w:val="center"/>
+          </w:tcPr>
+          <w:p>
+            <w:pPr>
+              <w:jc w:val="center"/>
               <w:cnfStyle w:val="000000100000" w:firstRow="0" w:lastRow="0" w:firstColumn="0" w:lastColumn="0" w:oddVBand="0" w:evenVBand="0" w:oddHBand="1" w:evenHBand="0" w:firstRowFirstColumn="0" w:firstRowLastColumn="0" w:lastRowFirstColumn="0" w:lastRowLastColumn="0"/>
             </w:pPr>
+            <w:r>
+              <w:t>(TBC)</w:t>
+            </w:r>
           </w:p>
         </w:tc>
       </w:tr>
@@ -453,48 +945,86 @@
         <w:tc>
           <w:tcPr>
             <w:cnfStyle w:val="001000000000" w:firstRow="0" w:lastRow="0" w:firstColumn="1" w:lastColumn="0" w:oddVBand="0" w:evenVBand="0" w:oddHBand="0" w:evenHBand="0" w:firstRowFirstColumn="0" w:firstRowLastColumn="0" w:lastRowFirstColumn="0" w:lastRowLastColumn="0"/>
-            <w:tcW w:w="2425" w:type="dxa"/>
-          </w:tcPr>
-          <w:p/>
-        </w:tc>
-        <w:tc>
-          <w:tcPr>
-            <w:tcW w:w="2340" w:type="dxa"/>
-          </w:tcPr>
-          <w:p>
-            <w:pPr>
-              <w:cnfStyle w:val="000000000000" w:firstRow="0" w:lastRow="0" w:firstColumn="0" w:lastColumn="0" w:oddVBand="0" w:evenVBand="0" w:oddHBand="0" w:evenHBand="0" w:firstRowFirstColumn="0" w:firstRowLastColumn="0" w:lastRowFirstColumn="0" w:lastRowLastColumn="0"/>
-            </w:pPr>
-          </w:p>
-        </w:tc>
-        <w:tc>
-          <w:tcPr>
-            <w:tcW w:w="1890" w:type="dxa"/>
-          </w:tcPr>
-          <w:p>
-            <w:pPr>
-              <w:cnfStyle w:val="000000000000" w:firstRow="0" w:lastRow="0" w:firstColumn="0" w:lastColumn="0" w:oddVBand="0" w:evenVBand="0" w:oddHBand="0" w:evenHBand="0" w:firstRowFirstColumn="0" w:firstRowLastColumn="0" w:lastRowFirstColumn="0" w:lastRowLastColumn="0"/>
-            </w:pPr>
-          </w:p>
-        </w:tc>
-        <w:tc>
-          <w:tcPr>
-            <w:tcW w:w="1620" w:type="dxa"/>
-          </w:tcPr>
-          <w:p>
-            <w:pPr>
-              <w:cnfStyle w:val="000000000000" w:firstRow="0" w:lastRow="0" w:firstColumn="0" w:lastColumn="0" w:oddVBand="0" w:evenVBand="0" w:oddHBand="0" w:evenHBand="0" w:firstRowFirstColumn="0" w:firstRowLastColumn="0" w:lastRowFirstColumn="0" w:lastRowLastColumn="0"/>
-            </w:pPr>
-          </w:p>
-        </w:tc>
-        <w:tc>
-          <w:tcPr>
-            <w:tcW w:w="1075" w:type="dxa"/>
-          </w:tcPr>
-          <w:p>
-            <w:pPr>
-              <w:cnfStyle w:val="000000000000" w:firstRow="0" w:lastRow="0" w:firstColumn="0" w:lastColumn="0" w:oddVBand="0" w:evenVBand="0" w:oddHBand="0" w:evenHBand="0" w:firstRowFirstColumn="0" w:firstRowLastColumn="0" w:lastRowFirstColumn="0" w:lastRowLastColumn="0"/>
-            </w:pPr>
+            <w:tcW w:w="1980" w:type="dxa"/>
+            <w:vMerge/>
+            <w:vAlign w:val="center"/>
+          </w:tcPr>
+          <w:p>
+            <w:pPr>
+              <w:jc w:val="center"/>
+            </w:pPr>
+          </w:p>
+        </w:tc>
+        <w:tc>
+          <w:tcPr>
+            <w:tcW w:w="1984" w:type="dxa"/>
+            <w:vAlign w:val="center"/>
+          </w:tcPr>
+          <w:p>
+            <w:pPr>
+              <w:jc w:val="center"/>
+              <w:cnfStyle w:val="000000000000" w:firstRow="0" w:lastRow="0" w:firstColumn="0" w:lastColumn="0" w:oddVBand="0" w:evenVBand="0" w:oddHBand="0" w:evenHBand="0" w:firstRowFirstColumn="0" w:firstRowLastColumn="0" w:lastRowFirstColumn="0" w:lastRowLastColumn="0"/>
+              <w:rPr>
+                <w:rFonts w:ascii="Calibri" w:hAnsi="Calibri" w:cs="Calibri"/>
+                <w:color w:val="000000"/>
+              </w:rPr>
+            </w:pPr>
+            <w:r>
+              <w:rPr>
+                <w:rFonts w:ascii="Calibri" w:hAnsi="Calibri" w:cs="Calibri"/>
+                <w:color w:val="000000"/>
+              </w:rPr>
+              <w:t>0 0 X</w:t>
+            </w:r>
+          </w:p>
+        </w:tc>
+        <w:tc>
+          <w:tcPr>
+            <w:tcW w:w="3119" w:type="dxa"/>
+            <w:vAlign w:val="center"/>
+          </w:tcPr>
+          <w:p>
+            <w:pPr>
+              <w:jc w:val="center"/>
+              <w:cnfStyle w:val="000000000000" w:firstRow="0" w:lastRow="0" w:firstColumn="0" w:lastColumn="0" w:oddVBand="0" w:evenVBand="0" w:oddHBand="0" w:evenHBand="0" w:firstRowFirstColumn="0" w:firstRowLastColumn="0" w:lastRowFirstColumn="0" w:lastRowLastColumn="0"/>
+            </w:pPr>
+            <w:r>
+              <w:rPr>
+                <w:rFonts w:ascii="Calibri" w:hAnsi="Calibri" w:cs="Calibri"/>
+                <w:color w:val="000000"/>
+              </w:rPr>
+              <w:t>ERROR message shown</w:t>
+            </w:r>
+          </w:p>
+        </w:tc>
+        <w:tc>
+          <w:tcPr>
+            <w:tcW w:w="1559" w:type="dxa"/>
+            <w:vAlign w:val="center"/>
+          </w:tcPr>
+          <w:p>
+            <w:pPr>
+              <w:jc w:val="center"/>
+              <w:cnfStyle w:val="000000000000" w:firstRow="0" w:lastRow="0" w:firstColumn="0" w:lastColumn="0" w:oddVBand="0" w:evenVBand="0" w:oddHBand="0" w:evenHBand="0" w:firstRowFirstColumn="0" w:firstRowLastColumn="0" w:lastRowFirstColumn="0" w:lastRowLastColumn="0"/>
+            </w:pPr>
+            <w:r>
+              <w:t>(TBC)</w:t>
+            </w:r>
+          </w:p>
+        </w:tc>
+        <w:tc>
+          <w:tcPr>
+            <w:tcW w:w="1276" w:type="dxa"/>
+            <w:vAlign w:val="center"/>
+          </w:tcPr>
+          <w:p>
+            <w:pPr>
+              <w:jc w:val="center"/>
+              <w:cnfStyle w:val="000000000000" w:firstRow="0" w:lastRow="0" w:firstColumn="0" w:lastColumn="0" w:oddVBand="0" w:evenVBand="0" w:oddHBand="0" w:evenHBand="0" w:firstRowFirstColumn="0" w:firstRowLastColumn="0" w:lastRowFirstColumn="0" w:lastRowLastColumn="0"/>
+            </w:pPr>
+            <w:r>
+              <w:t>(TBC)</w:t>
+            </w:r>
           </w:p>
         </w:tc>
       </w:tr>
@@ -505,48 +1035,175 @@
         <w:tc>
           <w:tcPr>
             <w:cnfStyle w:val="001000000000" w:firstRow="0" w:lastRow="0" w:firstColumn="1" w:lastColumn="0" w:oddVBand="0" w:evenVBand="0" w:oddHBand="0" w:evenHBand="0" w:firstRowFirstColumn="0" w:firstRowLastColumn="0" w:lastRowFirstColumn="0" w:lastRowLastColumn="0"/>
-            <w:tcW w:w="2425" w:type="dxa"/>
-          </w:tcPr>
-          <w:p/>
-        </w:tc>
-        <w:tc>
-          <w:tcPr>
-            <w:tcW w:w="2340" w:type="dxa"/>
-          </w:tcPr>
-          <w:p>
-            <w:pPr>
+            <w:tcW w:w="1980" w:type="dxa"/>
+            <w:vMerge/>
+            <w:vAlign w:val="center"/>
+          </w:tcPr>
+          <w:p>
+            <w:pPr>
+              <w:jc w:val="center"/>
+            </w:pPr>
+          </w:p>
+        </w:tc>
+        <w:tc>
+          <w:tcPr>
+            <w:tcW w:w="1984" w:type="dxa"/>
+            <w:vAlign w:val="center"/>
+          </w:tcPr>
+          <w:p>
+            <w:pPr>
+              <w:jc w:val="center"/>
               <w:cnfStyle w:val="000000100000" w:firstRow="0" w:lastRow="0" w:firstColumn="0" w:lastColumn="0" w:oddVBand="0" w:evenVBand="0" w:oddHBand="1" w:evenHBand="0" w:firstRowFirstColumn="0" w:firstRowLastColumn="0" w:lastRowFirstColumn="0" w:lastRowLastColumn="0"/>
-            </w:pPr>
-          </w:p>
-        </w:tc>
-        <w:tc>
-          <w:tcPr>
-            <w:tcW w:w="1890" w:type="dxa"/>
-          </w:tcPr>
-          <w:p>
-            <w:pPr>
+              <w:rPr>
+                <w:rFonts w:ascii="Calibri" w:hAnsi="Calibri" w:cs="Calibri"/>
+                <w:color w:val="000000"/>
+              </w:rPr>
+            </w:pPr>
+            <w:r>
+              <w:rPr>
+                <w:rFonts w:ascii="Calibri" w:hAnsi="Calibri" w:cs="Calibri"/>
+                <w:color w:val="000000"/>
+              </w:rPr>
+              <w:t>X 0 0</w:t>
+            </w:r>
+          </w:p>
+        </w:tc>
+        <w:tc>
+          <w:tcPr>
+            <w:tcW w:w="3119" w:type="dxa"/>
+            <w:vAlign w:val="center"/>
+          </w:tcPr>
+          <w:p>
+            <w:pPr>
+              <w:jc w:val="center"/>
               <w:cnfStyle w:val="000000100000" w:firstRow="0" w:lastRow="0" w:firstColumn="0" w:lastColumn="0" w:oddVBand="0" w:evenVBand="0" w:oddHBand="1" w:evenHBand="0" w:firstRowFirstColumn="0" w:firstRowLastColumn="0" w:lastRowFirstColumn="0" w:lastRowLastColumn="0"/>
             </w:pPr>
-          </w:p>
-        </w:tc>
-        <w:tc>
-          <w:tcPr>
-            <w:tcW w:w="1620" w:type="dxa"/>
-          </w:tcPr>
-          <w:p>
-            <w:pPr>
+            <w:r>
+              <w:rPr>
+                <w:rFonts w:ascii="Calibri" w:hAnsi="Calibri" w:cs="Calibri"/>
+                <w:color w:val="000000"/>
+              </w:rPr>
+              <w:t>ERROR message shown</w:t>
+            </w:r>
+          </w:p>
+        </w:tc>
+        <w:tc>
+          <w:tcPr>
+            <w:tcW w:w="1559" w:type="dxa"/>
+            <w:vAlign w:val="center"/>
+          </w:tcPr>
+          <w:p>
+            <w:pPr>
+              <w:jc w:val="center"/>
               <w:cnfStyle w:val="000000100000" w:firstRow="0" w:lastRow="0" w:firstColumn="0" w:lastColumn="0" w:oddVBand="0" w:evenVBand="0" w:oddHBand="1" w:evenHBand="0" w:firstRowFirstColumn="0" w:firstRowLastColumn="0" w:lastRowFirstColumn="0" w:lastRowLastColumn="0"/>
             </w:pPr>
-          </w:p>
-        </w:tc>
-        <w:tc>
-          <w:tcPr>
-            <w:tcW w:w="1075" w:type="dxa"/>
-          </w:tcPr>
-          <w:p>
-            <w:pPr>
+            <w:r>
+              <w:t>(TBC)</w:t>
+            </w:r>
+          </w:p>
+        </w:tc>
+        <w:tc>
+          <w:tcPr>
+            <w:tcW w:w="1276" w:type="dxa"/>
+            <w:vAlign w:val="center"/>
+          </w:tcPr>
+          <w:p>
+            <w:pPr>
+              <w:jc w:val="center"/>
               <w:cnfStyle w:val="000000100000" w:firstRow="0" w:lastRow="0" w:firstColumn="0" w:lastColumn="0" w:oddVBand="0" w:evenVBand="0" w:oddHBand="1" w:evenHBand="0" w:firstRowFirstColumn="0" w:firstRowLastColumn="0" w:lastRowFirstColumn="0" w:lastRowLastColumn="0"/>
             </w:pPr>
+            <w:r>
+              <w:t>(TBC)</w:t>
+            </w:r>
+          </w:p>
+        </w:tc>
+      </w:tr>
+      <w:tr>
+        <w:tc>
+          <w:tcPr>
+            <w:cnfStyle w:val="001000000000" w:firstRow="0" w:lastRow="0" w:firstColumn="1" w:lastColumn="0" w:oddVBand="0" w:evenVBand="0" w:oddHBand="0" w:evenHBand="0" w:firstRowFirstColumn="0" w:firstRowLastColumn="0" w:lastRowFirstColumn="0" w:lastRowLastColumn="0"/>
+            <w:tcW w:w="1980" w:type="dxa"/>
+            <w:vMerge/>
+            <w:vAlign w:val="center"/>
+          </w:tcPr>
+          <w:p>
+            <w:pPr>
+              <w:jc w:val="center"/>
+            </w:pPr>
+          </w:p>
+        </w:tc>
+        <w:tc>
+          <w:tcPr>
+            <w:tcW w:w="1984" w:type="dxa"/>
+            <w:vAlign w:val="center"/>
+          </w:tcPr>
+          <w:p>
+            <w:pPr>
+              <w:jc w:val="center"/>
+              <w:cnfStyle w:val="000000000000" w:firstRow="0" w:lastRow="0" w:firstColumn="0" w:lastColumn="0" w:oddVBand="0" w:evenVBand="0" w:oddHBand="0" w:evenHBand="0" w:firstRowFirstColumn="0" w:firstRowLastColumn="0" w:lastRowFirstColumn="0" w:lastRowLastColumn="0"/>
+              <w:rPr>
+                <w:rFonts w:ascii="Calibri" w:hAnsi="Calibri" w:cs="Calibri"/>
+                <w:color w:val="000000"/>
+              </w:rPr>
+            </w:pPr>
+            <w:hyperlink r:id="rId4" w:anchor="$%^&amp;*(" w:history="1">
+              <w:r>
+                <w:rPr>
+                  <w:rStyle w:val="Hyperlink"/>
+                  <w:rFonts w:ascii="Calibri" w:hAnsi="Calibri" w:cs="Calibri"/>
+                </w:rPr>
+                <w:t>!@#$%^&amp;*(</w:t>
+              </w:r>
+            </w:hyperlink>
+          </w:p>
+        </w:tc>
+        <w:tc>
+          <w:tcPr>
+            <w:tcW w:w="3119" w:type="dxa"/>
+            <w:vAlign w:val="center"/>
+          </w:tcPr>
+          <w:p>
+            <w:pPr>
+              <w:jc w:val="center"/>
+              <w:cnfStyle w:val="000000000000" w:firstRow="0" w:lastRow="0" w:firstColumn="0" w:lastColumn="0" w:oddVBand="0" w:evenVBand="0" w:oddHBand="0" w:evenHBand="0" w:firstRowFirstColumn="0" w:firstRowLastColumn="0" w:lastRowFirstColumn="0" w:lastRowLastColumn="0"/>
+            </w:pPr>
+            <w:r>
+              <w:rPr>
+                <w:rFonts w:ascii="Calibri" w:hAnsi="Calibri" w:cs="Calibri"/>
+                <w:color w:val="000000"/>
+              </w:rPr>
+              <w:t>ERROR message shown</w:t>
+            </w:r>
+          </w:p>
+        </w:tc>
+        <w:tc>
+          <w:tcPr>
+            <w:tcW w:w="1559" w:type="dxa"/>
+            <w:vAlign w:val="center"/>
+          </w:tcPr>
+          <w:p>
+            <w:pPr>
+              <w:jc w:val="center"/>
+              <w:cnfStyle w:val="000000000000" w:firstRow="0" w:lastRow="0" w:firstColumn="0" w:lastColumn="0" w:oddVBand="0" w:evenVBand="0" w:oddHBand="0" w:evenHBand="0" w:firstRowFirstColumn="0" w:firstRowLastColumn="0" w:lastRowFirstColumn="0" w:lastRowLastColumn="0"/>
+            </w:pPr>
+            <w:r>
+              <w:t>(TBC)</w:t>
+            </w:r>
+          </w:p>
+        </w:tc>
+        <w:tc>
+          <w:tcPr>
+            <w:tcW w:w="1276" w:type="dxa"/>
+            <w:vAlign w:val="center"/>
+          </w:tcPr>
+          <w:p>
+            <w:pPr>
+              <w:jc w:val="center"/>
+              <w:cnfStyle w:val="000000000000" w:firstRow="0" w:lastRow="0" w:firstColumn="0" w:lastColumn="0" w:oddVBand="0" w:evenVBand="0" w:oddHBand="0" w:evenHBand="0" w:firstRowFirstColumn="0" w:firstRowLastColumn="0" w:lastRowFirstColumn="0" w:lastRowLastColumn="0"/>
+            </w:pPr>
+            <w:r>
+              <w:t>(TBC)</w:t>
+            </w:r>
           </w:p>
         </w:tc>
       </w:tr>
@@ -1183,6 +1840,18 @@
       </w:tcPr>
     </w:tblStylePr>
   </w:style>
+  <w:style w:type="character" w:styleId="Hyperlink">
+    <w:name w:val="Hyperlink"/>
+    <w:basedOn w:val="DefaultParagraphFont"/>
+    <w:uiPriority w:val="99"/>
+    <w:semiHidden/>
+    <w:unhideWhenUsed/>
+    <w:rsid w:val="00EE1A89"/>
+    <w:rPr>
+      <w:color w:val="0563C1"/>
+      <w:u w:val="single"/>
+    </w:rPr>
+  </w:style>
 </w:styles>
 </file>
 

</xml_diff>

<commit_message>
Updated Test Descriptions and Matrix for MS4
</commit_message>
<xml_diff>
--- a/Documents/Testing/TestsDocuments/test-input.docx
+++ b/Documents/Testing/TestsDocuments/test-input.docx
@@ -24,9 +24,6 @@
       <w:r>
         <w:t xml:space="preserve"> Testing for the input</w:t>
       </w:r>
-      <w:r>
-        <w:t>.</w:t>
-      </w:r>
     </w:p>
     <w:p>
       <w:r>
@@ -39,12 +36,6 @@
       <w:r>
         <w:t xml:space="preserve"> Black box</w:t>
       </w:r>
-      <w:r>
-        <w:t>.</w:t>
-      </w:r>
-      <w:r>
-        <w:t xml:space="preserve"> </w:t>
-      </w:r>
     </w:p>
     <w:p>
       <w:r>
@@ -71,9 +62,6 @@
       </w:r>
       <w:r>
         <w:t>e</w:t>
-      </w:r>
-      <w:r>
-        <w:t xml:space="preserve"> </w:t>
       </w:r>
       <w:r>
         <w:t>.</w:t>
@@ -308,7 +296,11 @@
               <w:cnfStyle w:val="000000100000" w:firstRow="0" w:lastRow="0" w:firstColumn="0" w:lastColumn="0" w:oddVBand="0" w:evenVBand="0" w:oddHBand="1" w:evenHBand="0" w:firstRowFirstColumn="0" w:firstRowLastColumn="0" w:lastRowFirstColumn="0" w:lastRowLastColumn="0"/>
             </w:pPr>
             <w:r>
-              <w:t>(TBC)</w:t>
+              <w:rPr>
+                <w:rFonts w:ascii="Calibri" w:hAnsi="Calibri" w:cs="Calibri"/>
+                <w:color w:val="000000"/>
+              </w:rPr>
+              <w:t>Invalid weight (must be 1-1000 Kg.)</w:t>
             </w:r>
           </w:p>
         </w:tc>
@@ -323,14 +315,14 @@
               <w:cnfStyle w:val="000000100000" w:firstRow="0" w:lastRow="0" w:firstColumn="0" w:lastColumn="0" w:oddVBand="0" w:evenVBand="0" w:oddHBand="1" w:evenHBand="0" w:firstRowFirstColumn="0" w:firstRowLastColumn="0" w:lastRowFirstColumn="0" w:lastRowLastColumn="0"/>
             </w:pPr>
             <w:r>
-              <w:t>(TBC)</w:t>
-            </w:r>
-          </w:p>
-          <w:p>
-            <w:pPr>
-              <w:jc w:val="center"/>
-              <w:cnfStyle w:val="000000100000" w:firstRow="0" w:lastRow="0" w:firstColumn="0" w:lastColumn="0" w:oddVBand="0" w:evenVBand="0" w:oddHBand="1" w:evenHBand="0" w:firstRowFirstColumn="0" w:firstRowLastColumn="0" w:lastRowFirstColumn="0" w:lastRowLastColumn="0"/>
-            </w:pPr>
+              <w:rPr>
+                <w:rFonts w:ascii="Calibri" w:hAnsi="Calibri" w:cs="Calibri"/>
+                <w:b/>
+                <w:bCs/>
+                <w:color w:val="FF0000"/>
+              </w:rPr>
+              <w:t>FAIL</w:t>
+            </w:r>
           </w:p>
         </w:tc>
       </w:tr>
@@ -401,7 +393,11 @@
               <w:cnfStyle w:val="000000000000" w:firstRow="0" w:lastRow="0" w:firstColumn="0" w:lastColumn="0" w:oddVBand="0" w:evenVBand="0" w:oddHBand="0" w:evenHBand="0" w:firstRowFirstColumn="0" w:firstRowLastColumn="0" w:lastRowFirstColumn="0" w:lastRowLastColumn="0"/>
             </w:pPr>
             <w:r>
-              <w:t>(TBC)</w:t>
+              <w:rPr>
+                <w:rFonts w:ascii="Calibri" w:hAnsi="Calibri" w:cs="Calibri"/>
+                <w:color w:val="000000"/>
+              </w:rPr>
+              <w:t>(No message shown)</w:t>
             </w:r>
           </w:p>
         </w:tc>
@@ -416,7 +412,13 @@
               <w:cnfStyle w:val="000000000000" w:firstRow="0" w:lastRow="0" w:firstColumn="0" w:lastColumn="0" w:oddVBand="0" w:evenVBand="0" w:oddHBand="0" w:evenHBand="0" w:firstRowFirstColumn="0" w:firstRowLastColumn="0" w:lastRowFirstColumn="0" w:lastRowLastColumn="0"/>
             </w:pPr>
             <w:r>
-              <w:t>(TBC)</w:t>
+              <w:rPr>
+                <w:rFonts w:ascii="Calibri" w:hAnsi="Calibri" w:cs="Calibri"/>
+                <w:b/>
+                <w:bCs/>
+                <w:color w:val="FF0000"/>
+              </w:rPr>
+              <w:t>FAIL</w:t>
             </w:r>
           </w:p>
         </w:tc>
@@ -484,12 +486,6 @@
                 <w:color w:val="000000"/>
               </w:rPr>
               <w:br/>
-            </w:r>
-            <w:r>
-              <w:rPr>
-                <w:rFonts w:ascii="Calibri" w:hAnsi="Calibri" w:cs="Calibri"/>
-                <w:color w:val="000000"/>
-              </w:rPr>
               <w:t>weight is not within limit</w:t>
             </w:r>
           </w:p>
@@ -505,7 +501,11 @@
               <w:cnfStyle w:val="000000100000" w:firstRow="0" w:lastRow="0" w:firstColumn="0" w:lastColumn="0" w:oddVBand="0" w:evenVBand="0" w:oddHBand="1" w:evenHBand="0" w:firstRowFirstColumn="0" w:firstRowLastColumn="0" w:lastRowFirstColumn="0" w:lastRowLastColumn="0"/>
             </w:pPr>
             <w:r>
-              <w:t>(TBC)</w:t>
+              <w:rPr>
+                <w:rFonts w:ascii="Calibri" w:hAnsi="Calibri" w:cs="Calibri"/>
+                <w:color w:val="000000"/>
+              </w:rPr>
+              <w:t>Invalid weight (must be 1-1000 Kg.)</w:t>
             </w:r>
           </w:p>
         </w:tc>
@@ -520,7 +520,13 @@
               <w:cnfStyle w:val="000000100000" w:firstRow="0" w:lastRow="0" w:firstColumn="0" w:lastColumn="0" w:oddVBand="0" w:evenVBand="0" w:oddHBand="1" w:evenHBand="0" w:firstRowFirstColumn="0" w:firstRowLastColumn="0" w:lastRowFirstColumn="0" w:lastRowLastColumn="0"/>
             </w:pPr>
             <w:r>
-              <w:t>(TBC)</w:t>
+              <w:rPr>
+                <w:rFonts w:ascii="Calibri" w:hAnsi="Calibri" w:cs="Calibri"/>
+                <w:b/>
+                <w:bCs/>
+                <w:color w:val="00B050"/>
+              </w:rPr>
+              <w:t>PASS</w:t>
             </w:r>
           </w:p>
         </w:tc>
@@ -585,12 +591,6 @@
                 <w:color w:val="000000"/>
               </w:rPr>
               <w:br/>
-            </w:r>
-            <w:r>
-              <w:rPr>
-                <w:rFonts w:ascii="Calibri" w:hAnsi="Calibri" w:cs="Calibri"/>
-                <w:color w:val="000000"/>
-              </w:rPr>
               <w:t>size is not within limit</w:t>
             </w:r>
           </w:p>
@@ -606,7 +606,11 @@
               <w:cnfStyle w:val="000000000000" w:firstRow="0" w:lastRow="0" w:firstColumn="0" w:lastColumn="0" w:oddVBand="0" w:evenVBand="0" w:oddHBand="0" w:evenHBand="0" w:firstRowFirstColumn="0" w:firstRowLastColumn="0" w:lastRowFirstColumn="0" w:lastRowLastColumn="0"/>
             </w:pPr>
             <w:r>
-              <w:t>(TBC)</w:t>
+              <w:rPr>
+                <w:rFonts w:ascii="Calibri" w:hAnsi="Calibri" w:cs="Calibri"/>
+                <w:color w:val="000000"/>
+              </w:rPr>
+              <w:t>Invalid size</w:t>
             </w:r>
           </w:p>
         </w:tc>
@@ -621,7 +625,13 @@
               <w:cnfStyle w:val="000000000000" w:firstRow="0" w:lastRow="0" w:firstColumn="0" w:lastColumn="0" w:oddVBand="0" w:evenVBand="0" w:oddHBand="0" w:evenHBand="0" w:firstRowFirstColumn="0" w:firstRowLastColumn="0" w:lastRowFirstColumn="0" w:lastRowLastColumn="0"/>
             </w:pPr>
             <w:r>
-              <w:t>(TBC)</w:t>
+              <w:rPr>
+                <w:rFonts w:ascii="Calibri" w:hAnsi="Calibri" w:cs="Calibri"/>
+                <w:b/>
+                <w:bCs/>
+                <w:color w:val="00B050"/>
+              </w:rPr>
+              <w:t>PASS</w:t>
             </w:r>
           </w:p>
         </w:tc>
@@ -689,12 +699,6 @@
                 <w:color w:val="000000"/>
               </w:rPr>
               <w:br/>
-            </w:r>
-            <w:r>
-              <w:rPr>
-                <w:rFonts w:ascii="Calibri" w:hAnsi="Calibri" w:cs="Calibri"/>
-                <w:color w:val="000000"/>
-              </w:rPr>
               <w:t>destination is not within limit</w:t>
             </w:r>
           </w:p>
@@ -710,7 +714,11 @@
               <w:cnfStyle w:val="000000100000" w:firstRow="0" w:lastRow="0" w:firstColumn="0" w:lastColumn="0" w:oddVBand="0" w:evenVBand="0" w:oddHBand="1" w:evenHBand="0" w:firstRowFirstColumn="0" w:firstRowLastColumn="0" w:lastRowFirstColumn="0" w:lastRowLastColumn="0"/>
             </w:pPr>
             <w:r>
-              <w:t>(TBC)</w:t>
+              <w:rPr>
+                <w:rFonts w:ascii="Calibri" w:hAnsi="Calibri" w:cs="Calibri"/>
+                <w:color w:val="000000"/>
+              </w:rPr>
+              <w:t>Invalid destination</w:t>
             </w:r>
           </w:p>
         </w:tc>
@@ -725,7 +733,13 @@
               <w:cnfStyle w:val="000000100000" w:firstRow="0" w:lastRow="0" w:firstColumn="0" w:lastColumn="0" w:oddVBand="0" w:evenVBand="0" w:oddHBand="1" w:evenHBand="0" w:firstRowFirstColumn="0" w:firstRowLastColumn="0" w:lastRowFirstColumn="0" w:lastRowLastColumn="0"/>
             </w:pPr>
             <w:r>
-              <w:t>(TBC)</w:t>
+              <w:rPr>
+                <w:rFonts w:ascii="Calibri" w:hAnsi="Calibri" w:cs="Calibri"/>
+                <w:b/>
+                <w:bCs/>
+                <w:color w:val="00B050"/>
+              </w:rPr>
+              <w:t>PASS</w:t>
             </w:r>
           </w:p>
         </w:tc>
@@ -796,48 +810,34 @@
               <w:jc w:val="center"/>
               <w:cnfStyle w:val="000000000000" w:firstRow="0" w:lastRow="0" w:firstColumn="0" w:lastColumn="0" w:oddVBand="0" w:evenVBand="0" w:oddHBand="0" w:evenHBand="0" w:firstRowFirstColumn="0" w:firstRowLastColumn="0" w:lastRowFirstColumn="0" w:lastRowLastColumn="0"/>
             </w:pPr>
-          </w:p>
+            <w:r>
+              <w:rPr>
+                <w:rFonts w:ascii="Calibri" w:hAnsi="Calibri" w:cs="Calibri"/>
+                <w:color w:val="000000"/>
+              </w:rPr>
+              <w:t>Invalid weight (must be 1-1000 Kg.)</w:t>
+            </w:r>
+          </w:p>
+        </w:tc>
+        <w:tc>
+          <w:tcPr>
+            <w:tcW w:w="1276" w:type="dxa"/>
+            <w:vAlign w:val="center"/>
+          </w:tcPr>
           <w:p>
             <w:pPr>
               <w:jc w:val="center"/>
               <w:cnfStyle w:val="000000000000" w:firstRow="0" w:lastRow="0" w:firstColumn="0" w:lastColumn="0" w:oddVBand="0" w:evenVBand="0" w:oddHBand="0" w:evenHBand="0" w:firstRowFirstColumn="0" w:firstRowLastColumn="0" w:lastRowFirstColumn="0" w:lastRowLastColumn="0"/>
             </w:pPr>
             <w:r>
-              <w:t>(TBC)</w:t>
-            </w:r>
-          </w:p>
-          <w:p>
-            <w:pPr>
-              <w:jc w:val="center"/>
-              <w:cnfStyle w:val="000000000000" w:firstRow="0" w:lastRow="0" w:firstColumn="0" w:lastColumn="0" w:oddVBand="0" w:evenVBand="0" w:oddHBand="0" w:evenHBand="0" w:firstRowFirstColumn="0" w:firstRowLastColumn="0" w:lastRowFirstColumn="0" w:lastRowLastColumn="0"/>
-            </w:pPr>
-          </w:p>
-        </w:tc>
-        <w:tc>
-          <w:tcPr>
-            <w:tcW w:w="1276" w:type="dxa"/>
-            <w:vAlign w:val="center"/>
-          </w:tcPr>
-          <w:p>
-            <w:pPr>
-              <w:jc w:val="center"/>
-              <w:cnfStyle w:val="000000000000" w:firstRow="0" w:lastRow="0" w:firstColumn="0" w:lastColumn="0" w:oddVBand="0" w:evenVBand="0" w:oddHBand="0" w:evenHBand="0" w:firstRowFirstColumn="0" w:firstRowLastColumn="0" w:lastRowFirstColumn="0" w:lastRowLastColumn="0"/>
-            </w:pPr>
-          </w:p>
-          <w:p>
-            <w:pPr>
-              <w:jc w:val="center"/>
-              <w:cnfStyle w:val="000000000000" w:firstRow="0" w:lastRow="0" w:firstColumn="0" w:lastColumn="0" w:oddVBand="0" w:evenVBand="0" w:oddHBand="0" w:evenHBand="0" w:firstRowFirstColumn="0" w:firstRowLastColumn="0" w:lastRowFirstColumn="0" w:lastRowLastColumn="0"/>
-            </w:pPr>
-            <w:r>
-              <w:t>(TBC)</w:t>
-            </w:r>
-          </w:p>
-          <w:p>
-            <w:pPr>
-              <w:jc w:val="center"/>
-              <w:cnfStyle w:val="000000000000" w:firstRow="0" w:lastRow="0" w:firstColumn="0" w:lastColumn="0" w:oddVBand="0" w:evenVBand="0" w:oddHBand="0" w:evenHBand="0" w:firstRowFirstColumn="0" w:firstRowLastColumn="0" w:lastRowFirstColumn="0" w:lastRowLastColumn="0"/>
-            </w:pPr>
+              <w:rPr>
+                <w:rFonts w:ascii="Calibri" w:hAnsi="Calibri" w:cs="Calibri"/>
+                <w:b/>
+                <w:bCs/>
+                <w:color w:val="00B050"/>
+              </w:rPr>
+              <w:t>PASS</w:t>
+            </w:r>
           </w:p>
         </w:tc>
       </w:tr>
@@ -911,7 +911,11 @@
               <w:cnfStyle w:val="000000100000" w:firstRow="0" w:lastRow="0" w:firstColumn="0" w:lastColumn="0" w:oddVBand="0" w:evenVBand="0" w:oddHBand="1" w:evenHBand="0" w:firstRowFirstColumn="0" w:firstRowLastColumn="0" w:lastRowFirstColumn="0" w:lastRowLastColumn="0"/>
             </w:pPr>
             <w:r>
-              <w:t>(TBC)</w:t>
+              <w:rPr>
+                <w:rFonts w:ascii="Calibri" w:hAnsi="Calibri" w:cs="Calibri"/>
+                <w:color w:val="000000"/>
+              </w:rPr>
+              <w:t>Input failed</w:t>
             </w:r>
           </w:p>
         </w:tc>
@@ -926,7 +930,13 @@
               <w:cnfStyle w:val="000000100000" w:firstRow="0" w:lastRow="0" w:firstColumn="0" w:lastColumn="0" w:oddVBand="0" w:evenVBand="0" w:oddHBand="1" w:evenHBand="0" w:firstRowFirstColumn="0" w:firstRowLastColumn="0" w:lastRowFirstColumn="0" w:lastRowLastColumn="0"/>
             </w:pPr>
             <w:r>
-              <w:t>(TBC)</w:t>
+              <w:rPr>
+                <w:rFonts w:ascii="Calibri" w:hAnsi="Calibri" w:cs="Calibri"/>
+                <w:b/>
+                <w:bCs/>
+                <w:color w:val="00B050"/>
+              </w:rPr>
+              <w:t>PASS</w:t>
             </w:r>
           </w:p>
         </w:tc>
@@ -998,7 +1008,11 @@
               <w:cnfStyle w:val="000000000000" w:firstRow="0" w:lastRow="0" w:firstColumn="0" w:lastColumn="0" w:oddVBand="0" w:evenVBand="0" w:oddHBand="0" w:evenHBand="0" w:firstRowFirstColumn="0" w:firstRowLastColumn="0" w:lastRowFirstColumn="0" w:lastRowLastColumn="0"/>
             </w:pPr>
             <w:r>
-              <w:t>(TBC)</w:t>
+              <w:rPr>
+                <w:rFonts w:ascii="Calibri" w:hAnsi="Calibri" w:cs="Calibri"/>
+                <w:color w:val="000000"/>
+              </w:rPr>
+              <w:t>Invalid weight (must be 1-1000 Kg.)</w:t>
             </w:r>
           </w:p>
         </w:tc>
@@ -1013,7 +1027,13 @@
               <w:cnfStyle w:val="000000000000" w:firstRow="0" w:lastRow="0" w:firstColumn="0" w:lastColumn="0" w:oddVBand="0" w:evenVBand="0" w:oddHBand="0" w:evenHBand="0" w:firstRowFirstColumn="0" w:firstRowLastColumn="0" w:lastRowFirstColumn="0" w:lastRowLastColumn="0"/>
             </w:pPr>
             <w:r>
-              <w:t>(TBC)</w:t>
+              <w:rPr>
+                <w:rFonts w:ascii="Calibri" w:hAnsi="Calibri" w:cs="Calibri"/>
+                <w:b/>
+                <w:bCs/>
+                <w:color w:val="00B050"/>
+              </w:rPr>
+              <w:t>PASS</w:t>
             </w:r>
           </w:p>
         </w:tc>
@@ -1088,7 +1108,11 @@
               <w:cnfStyle w:val="000000100000" w:firstRow="0" w:lastRow="0" w:firstColumn="0" w:lastColumn="0" w:oddVBand="0" w:evenVBand="0" w:oddHBand="1" w:evenHBand="0" w:firstRowFirstColumn="0" w:firstRowLastColumn="0" w:lastRowFirstColumn="0" w:lastRowLastColumn="0"/>
             </w:pPr>
             <w:r>
-              <w:t>(TBC)</w:t>
+              <w:rPr>
+                <w:rFonts w:ascii="Calibri" w:hAnsi="Calibri" w:cs="Calibri"/>
+                <w:color w:val="000000"/>
+              </w:rPr>
+              <w:t>Input failed</w:t>
             </w:r>
           </w:p>
         </w:tc>
@@ -1103,7 +1127,13 @@
               <w:cnfStyle w:val="000000100000" w:firstRow="0" w:lastRow="0" w:firstColumn="0" w:lastColumn="0" w:oddVBand="0" w:evenVBand="0" w:oddHBand="1" w:evenHBand="0" w:firstRowFirstColumn="0" w:firstRowLastColumn="0" w:lastRowFirstColumn="0" w:lastRowLastColumn="0"/>
             </w:pPr>
             <w:r>
-              <w:t>(TBC)</w:t>
+              <w:rPr>
+                <w:rFonts w:ascii="Calibri" w:hAnsi="Calibri" w:cs="Calibri"/>
+                <w:b/>
+                <w:bCs/>
+                <w:color w:val="00B050"/>
+              </w:rPr>
+              <w:t>PASS</w:t>
             </w:r>
           </w:p>
         </w:tc>
@@ -1177,7 +1207,11 @@
               <w:cnfStyle w:val="000000000000" w:firstRow="0" w:lastRow="0" w:firstColumn="0" w:lastColumn="0" w:oddVBand="0" w:evenVBand="0" w:oddHBand="0" w:evenHBand="0" w:firstRowFirstColumn="0" w:firstRowLastColumn="0" w:lastRowFirstColumn="0" w:lastRowLastColumn="0"/>
             </w:pPr>
             <w:r>
-              <w:t>(TBC)</w:t>
+              <w:rPr>
+                <w:rFonts w:ascii="Calibri" w:hAnsi="Calibri" w:cs="Calibri"/>
+                <w:color w:val="000000"/>
+              </w:rPr>
+              <w:t>Input failed</w:t>
             </w:r>
           </w:p>
         </w:tc>
@@ -1192,7 +1226,13 @@
               <w:cnfStyle w:val="000000000000" w:firstRow="0" w:lastRow="0" w:firstColumn="0" w:lastColumn="0" w:oddVBand="0" w:evenVBand="0" w:oddHBand="0" w:evenHBand="0" w:firstRowFirstColumn="0" w:firstRowLastColumn="0" w:lastRowFirstColumn="0" w:lastRowLastColumn="0"/>
             </w:pPr>
             <w:r>
-              <w:t>(TBC)</w:t>
+              <w:rPr>
+                <w:rFonts w:ascii="Calibri" w:hAnsi="Calibri" w:cs="Calibri"/>
+                <w:b/>
+                <w:bCs/>
+                <w:color w:val="00B050"/>
+              </w:rPr>
+              <w:t>PASS</w:t>
             </w:r>
           </w:p>
         </w:tc>
@@ -1212,18 +1252,23 @@
       </w:r>
     </w:p>
     <w:p>
-      <w:pPr>
+      <w:r>
         <w:rPr>
           <w:color w:val="808080" w:themeColor="background1" w:themeShade="80"/>
         </w:rPr>
-      </w:pPr>
-      <w:r>
-        <w:rPr>
-          <w:color w:val="808080" w:themeColor="background1" w:themeShade="80"/>
-        </w:rPr>
-        <w:t>Description of each bug found above and how to reproduce it.</w:t>
+        <w:t>T</w:t>
+      </w:r>
+      <w:r>
+        <w:t>he function validateDestination() is not accepting valid input and not rejecting invalid output</w:t>
+      </w:r>
+      <w:r>
+        <w:t xml:space="preserve"> at this stage</w:t>
+      </w:r>
+      <w:r>
+        <w:t>, user cannot exit from the program.</w:t>
       </w:r>
     </w:p>
+    <w:p/>
     <w:sectPr>
       <w:pgSz w:w="12240" w:h="15840"/>
       <w:pgMar w:top="1440" w:right="1440" w:bottom="1440" w:left="1440" w:header="720" w:footer="720" w:gutter="0"/>

</xml_diff>